<commit_message>
Setting main screen working
</commit_message>
<xml_diff>
--- a/Paper WOrk/Pamphlet no swirley.docx
+++ b/Paper WOrk/Pamphlet no swirley.docx
@@ -106,7 +106,39 @@
                                 <w:sz w:val="36"/>
                                 <w:szCs w:val="36"/>
                               </w:rPr>
-                              <w:t xml:space="preserve"> all activity performed on a device</w:t>
+                              <w:t xml:space="preserve"> all </w:t>
+                            </w:r>
+                            <w:r>
+                              <w:rPr>
+                                <w:color w:val="FFFFFF"/>
+                                <w:sz w:val="36"/>
+                                <w:szCs w:val="36"/>
+                              </w:rPr>
+                              <w:t>records</w:t>
+                            </w:r>
+                            <w:r>
+                              <w:rPr>
+                                <w:color w:val="FFFFFF"/>
+                                <w:sz w:val="36"/>
+                                <w:szCs w:val="36"/>
+                              </w:rPr>
+                              <w:t xml:space="preserve"> </w:t>
+                            </w:r>
+                            <w:r>
+                              <w:rPr>
+                                <w:color w:val="FFFFFF"/>
+                                <w:sz w:val="36"/>
+                                <w:szCs w:val="36"/>
+                              </w:rPr>
+                              <w:t>relating to a</w:t>
+                            </w:r>
+                            <w:r>
+                              <w:rPr>
+                                <w:color w:val="FFFFFF"/>
+                                <w:sz w:val="36"/>
+                                <w:szCs w:val="36"/>
+                              </w:rPr>
+                              <w:t xml:space="preserve"> device</w:t>
                             </w:r>
                             <w:r>
                               <w:rPr>
@@ -213,7 +245,39 @@
                           <w:sz w:val="36"/>
                           <w:szCs w:val="36"/>
                         </w:rPr>
-                        <w:t xml:space="preserve"> all activity performed on a device</w:t>
+                        <w:t xml:space="preserve"> all </w:t>
+                      </w:r>
+                      <w:r>
+                        <w:rPr>
+                          <w:color w:val="FFFFFF"/>
+                          <w:sz w:val="36"/>
+                          <w:szCs w:val="36"/>
+                        </w:rPr>
+                        <w:t>records</w:t>
+                      </w:r>
+                      <w:r>
+                        <w:rPr>
+                          <w:color w:val="FFFFFF"/>
+                          <w:sz w:val="36"/>
+                          <w:szCs w:val="36"/>
+                        </w:rPr>
+                        <w:t xml:space="preserve"> </w:t>
+                      </w:r>
+                      <w:r>
+                        <w:rPr>
+                          <w:color w:val="FFFFFF"/>
+                          <w:sz w:val="36"/>
+                          <w:szCs w:val="36"/>
+                        </w:rPr>
+                        <w:t>relating to a</w:t>
+                      </w:r>
+                      <w:r>
+                        <w:rPr>
+                          <w:color w:val="FFFFFF"/>
+                          <w:sz w:val="36"/>
+                          <w:szCs w:val="36"/>
+                        </w:rPr>
+                        <w:t xml:space="preserve"> device</w:t>
                       </w:r>
                       <w:r>
                         <w:rPr>

</xml_diff>